<commit_message>
third commit(changing logo in docs)
</commit_message>
<xml_diff>
--- a/ai_13/yurii_sirenko/Epic_1/Lab_Report_Yurii_Sirenko.docx
+++ b/ai_13/yurii_sirenko/Epic_1/Lab_Report_Yurii_Sirenko.docx
@@ -59,6 +59,7 @@
     </w:p>
     <w:p>
       <w:pPr>
+        <w:jc w:val="center"/>
         <w:rPr>
           <w:rFonts w:ascii="Times New Roman" w:eastAsia="Times New Roman" w:hAnsi="Times New Roman" w:cs="Times New Roman"/>
         </w:rPr>
@@ -68,47 +69,52 @@
           <w:noProof/>
         </w:rPr>
         <w:drawing>
-          <wp:anchor distT="0" distB="0" distL="114300" distR="114300" simplePos="0" relativeHeight="251658240" behindDoc="0" locked="0" layoutInCell="1" hidden="0" allowOverlap="1" wp14:anchorId="20C01DBD" wp14:editId="0541A35F">
-            <wp:simplePos x="0" y="0"/>
-            <wp:positionH relativeFrom="column">
-              <wp:posOffset>2442210</wp:posOffset>
-            </wp:positionH>
-            <wp:positionV relativeFrom="paragraph">
-              <wp:posOffset>196850</wp:posOffset>
-            </wp:positionV>
-            <wp:extent cx="1695450" cy="2087227"/>
+          <wp:inline distT="0" distB="0" distL="0" distR="0" wp14:anchorId="10358EA8" wp14:editId="37FD1498">
+            <wp:extent cx="2994660" cy="2838953"/>
             <wp:effectExtent l="0" t="0" r="0" b="0"/>
-            <wp:wrapNone/>
-            <wp:docPr id="4" name="image1.png"/>
-            <wp:cNvGraphicFramePr/>
+            <wp:docPr id="954745723" name="Рисунок 1"/>
+            <wp:cNvGraphicFramePr>
+              <a:graphicFrameLocks xmlns:a="http://schemas.openxmlformats.org/drawingml/2006/main" noChangeAspect="1"/>
+            </wp:cNvGraphicFramePr>
             <a:graphic xmlns:a="http://schemas.openxmlformats.org/drawingml/2006/main">
               <a:graphicData uri="http://schemas.openxmlformats.org/drawingml/2006/picture">
                 <pic:pic xmlns:pic="http://schemas.openxmlformats.org/drawingml/2006/picture">
                   <pic:nvPicPr>
-                    <pic:cNvPr id="0" name="image1.png"/>
-                    <pic:cNvPicPr preferRelativeResize="0"/>
+                    <pic:cNvPr id="0" name="Picture 1"/>
+                    <pic:cNvPicPr>
+                      <a:picLocks noChangeAspect="1" noChangeArrowheads="1"/>
+                    </pic:cNvPicPr>
                   </pic:nvPicPr>
                   <pic:blipFill>
-                    <a:blip r:embed="rId9"/>
+                    <a:blip r:embed="rId9" cstate="print">
+                      <a:extLst>
+                        <a:ext uri="{28A0092B-C50C-407E-A947-70E740481C1C}">
+                          <a14:useLocalDpi xmlns:a14="http://schemas.microsoft.com/office/drawing/2010/main" val="0"/>
+                        </a:ext>
+                      </a:extLst>
+                    </a:blip>
                     <a:srcRect/>
                     <a:stretch>
                       <a:fillRect/>
                     </a:stretch>
                   </pic:blipFill>
-                  <pic:spPr>
+                  <pic:spPr bwMode="auto">
                     <a:xfrm>
                       <a:off x="0" y="0"/>
-                      <a:ext cx="1695450" cy="2087227"/>
+                      <a:ext cx="3005324" cy="2849063"/>
                     </a:xfrm>
                     <a:prstGeom prst="rect">
                       <a:avLst/>
                     </a:prstGeom>
-                    <a:ln/>
+                    <a:noFill/>
+                    <a:ln>
+                      <a:noFill/>
+                    </a:ln>
                   </pic:spPr>
                 </pic:pic>
               </a:graphicData>
             </a:graphic>
-          </wp:anchor>
+          </wp:inline>
         </w:drawing>
       </w:r>
     </w:p>
@@ -117,54 +123,6 @@
         <w:ind w:right="560"/>
         <w:rPr>
           <w:rFonts w:ascii="Times New Roman" w:eastAsia="Times New Roman" w:hAnsi="Times New Roman" w:cs="Times New Roman"/>
-        </w:rPr>
-      </w:pPr>
-    </w:p>
-    <w:p>
-      <w:pPr>
-        <w:ind w:right="140"/>
-        <w:rPr>
-          <w:rFonts w:ascii="Times New Roman" w:eastAsia="Times New Roman" w:hAnsi="Times New Roman" w:cs="Times New Roman"/>
-        </w:rPr>
-      </w:pPr>
-    </w:p>
-    <w:p>
-      <w:pPr>
-        <w:rPr>
-          <w:rFonts w:ascii="Times New Roman" w:eastAsia="Times New Roman" w:hAnsi="Times New Roman" w:cs="Times New Roman"/>
-        </w:rPr>
-      </w:pPr>
-    </w:p>
-    <w:p>
-      <w:pPr>
-        <w:rPr>
-          <w:rFonts w:ascii="Times New Roman" w:eastAsia="Times New Roman" w:hAnsi="Times New Roman" w:cs="Times New Roman"/>
-        </w:rPr>
-      </w:pPr>
-    </w:p>
-    <w:p>
-      <w:pPr>
-        <w:rPr>
-          <w:rFonts w:ascii="Times New Roman" w:eastAsia="Times New Roman" w:hAnsi="Times New Roman" w:cs="Times New Roman"/>
-        </w:rPr>
-      </w:pPr>
-    </w:p>
-    <w:p>
-      <w:pPr>
-        <w:rPr>
-          <w:rFonts w:ascii="Times New Roman" w:eastAsia="Times New Roman" w:hAnsi="Times New Roman" w:cs="Times New Roman"/>
-        </w:rPr>
-      </w:pPr>
-    </w:p>
-    <w:p>
-      <w:pPr>
-        <w:spacing w:line="240" w:lineRule="auto"/>
-        <w:jc w:val="center"/>
-        <w:rPr>
-          <w:rFonts w:ascii="Times New Roman" w:eastAsia="Times New Roman" w:hAnsi="Times New Roman" w:cs="Times New Roman"/>
-          <w:b/>
-          <w:sz w:val="40"/>
-          <w:szCs w:val="40"/>
         </w:rPr>
       </w:pPr>
     </w:p>
@@ -483,7 +441,143 @@
           <w:sz w:val="24"/>
           <w:szCs w:val="24"/>
         </w:rPr>
-        <w:t>Деталі по темі робіт</w:t>
+        <w:t xml:space="preserve">Налаштування та використання робочого середовища для програмування. Знайомство з </w:t>
+      </w:r>
+      <w:r>
+        <w:rPr>
+          <w:rFonts w:ascii="Times New Roman" w:eastAsia="Times New Roman" w:hAnsi="Times New Roman" w:cs="Times New Roman"/>
+          <w:sz w:val="24"/>
+          <w:szCs w:val="24"/>
+          <w:lang w:val="en-US"/>
+        </w:rPr>
+        <w:t>VS</w:t>
+      </w:r>
+      <w:r>
+        <w:rPr>
+          <w:rFonts w:ascii="Times New Roman" w:eastAsia="Times New Roman" w:hAnsi="Times New Roman" w:cs="Times New Roman"/>
+          <w:sz w:val="24"/>
+          <w:szCs w:val="24"/>
+        </w:rPr>
+        <w:t xml:space="preserve"> </w:t>
+      </w:r>
+      <w:r>
+        <w:rPr>
+          <w:rFonts w:ascii="Times New Roman" w:eastAsia="Times New Roman" w:hAnsi="Times New Roman" w:cs="Times New Roman"/>
+          <w:sz w:val="24"/>
+          <w:szCs w:val="24"/>
+          <w:lang w:val="en-US"/>
+        </w:rPr>
+        <w:t>Code</w:t>
+      </w:r>
+      <w:r>
+        <w:rPr>
+          <w:rFonts w:ascii="Times New Roman" w:eastAsia="Times New Roman" w:hAnsi="Times New Roman" w:cs="Times New Roman"/>
+          <w:sz w:val="24"/>
+          <w:szCs w:val="24"/>
+        </w:rPr>
+        <w:t xml:space="preserve">, </w:t>
+      </w:r>
+      <w:r>
+        <w:rPr>
+          <w:rFonts w:ascii="Times New Roman" w:eastAsia="Times New Roman" w:hAnsi="Times New Roman" w:cs="Times New Roman"/>
+          <w:sz w:val="24"/>
+          <w:szCs w:val="24"/>
+          <w:lang w:val="en-US"/>
+        </w:rPr>
+        <w:t>GitHub</w:t>
+      </w:r>
+      <w:r>
+        <w:rPr>
+          <w:rFonts w:ascii="Times New Roman" w:eastAsia="Times New Roman" w:hAnsi="Times New Roman" w:cs="Times New Roman"/>
+          <w:sz w:val="24"/>
+          <w:szCs w:val="24"/>
+        </w:rPr>
+        <w:t xml:space="preserve">, </w:t>
+      </w:r>
+      <w:r>
+        <w:rPr>
+          <w:rFonts w:ascii="Times New Roman" w:eastAsia="Times New Roman" w:hAnsi="Times New Roman" w:cs="Times New Roman"/>
+          <w:sz w:val="24"/>
+          <w:szCs w:val="24"/>
+          <w:lang w:val="en-US"/>
+        </w:rPr>
+        <w:t>Git</w:t>
+      </w:r>
+      <w:r>
+        <w:rPr>
+          <w:rFonts w:ascii="Times New Roman" w:eastAsia="Times New Roman" w:hAnsi="Times New Roman" w:cs="Times New Roman"/>
+          <w:sz w:val="24"/>
+          <w:szCs w:val="24"/>
+        </w:rPr>
+        <w:t xml:space="preserve"> </w:t>
+      </w:r>
+      <w:r>
+        <w:rPr>
+          <w:rFonts w:ascii="Times New Roman" w:eastAsia="Times New Roman" w:hAnsi="Times New Roman" w:cs="Times New Roman"/>
+          <w:sz w:val="24"/>
+          <w:szCs w:val="24"/>
+          <w:lang w:val="en-US"/>
+        </w:rPr>
+        <w:t>Bash</w:t>
+      </w:r>
+      <w:r>
+        <w:rPr>
+          <w:rFonts w:ascii="Times New Roman" w:eastAsia="Times New Roman" w:hAnsi="Times New Roman" w:cs="Times New Roman"/>
+          <w:sz w:val="24"/>
+          <w:szCs w:val="24"/>
+        </w:rPr>
+        <w:t xml:space="preserve">, </w:t>
+      </w:r>
+      <w:r>
+        <w:rPr>
+          <w:rFonts w:ascii="Times New Roman" w:eastAsia="Times New Roman" w:hAnsi="Times New Roman" w:cs="Times New Roman"/>
+          <w:sz w:val="24"/>
+          <w:szCs w:val="24"/>
+          <w:lang w:val="en-US"/>
+        </w:rPr>
+        <w:t>Draw</w:t>
+      </w:r>
+      <w:r>
+        <w:rPr>
+          <w:rFonts w:ascii="Times New Roman" w:eastAsia="Times New Roman" w:hAnsi="Times New Roman" w:cs="Times New Roman"/>
+          <w:sz w:val="24"/>
+          <w:szCs w:val="24"/>
+        </w:rPr>
+        <w:t>.</w:t>
+      </w:r>
+      <w:r>
+        <w:rPr>
+          <w:rFonts w:ascii="Times New Roman" w:eastAsia="Times New Roman" w:hAnsi="Times New Roman" w:cs="Times New Roman"/>
+          <w:sz w:val="24"/>
+          <w:szCs w:val="24"/>
+          <w:lang w:val="en-US"/>
+        </w:rPr>
+        <w:t>io</w:t>
+      </w:r>
+      <w:r>
+        <w:rPr>
+          <w:rFonts w:ascii="Times New Roman" w:eastAsia="Times New Roman" w:hAnsi="Times New Roman" w:cs="Times New Roman"/>
+          <w:sz w:val="24"/>
+          <w:szCs w:val="24"/>
+        </w:rPr>
+        <w:t xml:space="preserve">, </w:t>
+      </w:r>
+      <w:r>
+        <w:rPr>
+          <w:rFonts w:ascii="Times New Roman" w:eastAsia="Times New Roman" w:hAnsi="Times New Roman" w:cs="Times New Roman"/>
+          <w:sz w:val="24"/>
+          <w:szCs w:val="24"/>
+          <w:lang w:val="en-US"/>
+        </w:rPr>
+        <w:t>Trello</w:t>
+      </w:r>
+      <w:r>
+        <w:rPr>
+          <w:rFonts w:ascii="Times New Roman" w:eastAsia="Times New Roman" w:hAnsi="Times New Roman" w:cs="Times New Roman"/>
+          <w:sz w:val="24"/>
+          <w:szCs w:val="24"/>
+        </w:rPr>
+        <w:t>, створення перших програм.</w:t>
       </w:r>
     </w:p>
     <w:p>
@@ -3499,6 +3593,7 @@
           <w:sz w:val="24"/>
           <w:szCs w:val="24"/>
         </w:rPr>
+        <w:lastRenderedPageBreak/>
         <w:t xml:space="preserve">Відео 1 - </w:t>
       </w:r>
       <w:hyperlink r:id="rId18" w:history="1">
@@ -3541,7 +3636,6 @@
           <w:sz w:val="24"/>
           <w:szCs w:val="24"/>
         </w:rPr>
-        <w:lastRenderedPageBreak/>
         <w:t>Стаття 1 -</w:t>
       </w:r>
       <w:r>
@@ -6009,6 +6103,7 @@
           <w:sz w:val="24"/>
           <w:szCs w:val="24"/>
         </w:rPr>
+        <w:lastRenderedPageBreak/>
         <w:t xml:space="preserve">Деталі завдання </w:t>
       </w:r>
     </w:p>
@@ -6031,7 +6126,6 @@
           <w:sz w:val="24"/>
           <w:szCs w:val="24"/>
         </w:rPr>
-        <w:lastRenderedPageBreak/>
         <w:t xml:space="preserve">Для налаштування програмного середовища необхідно познайомитись з базовими розширеннями: </w:t>
       </w:r>
       <w:proofErr w:type="spellStart"/>
@@ -8218,6 +8312,7 @@
           <w:sz w:val="24"/>
           <w:szCs w:val="24"/>
         </w:rPr>
+        <w:lastRenderedPageBreak/>
         <w:t>Важливі деталі для врахування в імплементації</w:t>
       </w:r>
     </w:p>
@@ -8246,7 +8341,6 @@
           <w:sz w:val="24"/>
           <w:szCs w:val="24"/>
         </w:rPr>
-        <w:lastRenderedPageBreak/>
         <w:t xml:space="preserve">Використання функцій </w:t>
       </w:r>
       <w:proofErr w:type="spellStart"/>
@@ -12914,23 +13008,7 @@
             <w:rFonts w:ascii="Times New Roman" w:eastAsia="Times New Roman" w:hAnsi="Times New Roman" w:cs="Times New Roman"/>
             <w:lang w:val="en-US"/>
           </w:rPr>
-          <w:t>Pull reques</w:t>
-        </w:r>
-        <w:r>
-          <w:rPr>
-            <w:rStyle w:val="ae"/>
-            <w:rFonts w:ascii="Times New Roman" w:eastAsia="Times New Roman" w:hAnsi="Times New Roman" w:cs="Times New Roman"/>
-            <w:lang w:val="en-US"/>
-          </w:rPr>
-          <w:t>t</w:t>
-        </w:r>
-        <w:r>
-          <w:rPr>
-            <w:rStyle w:val="ae"/>
-            <w:rFonts w:ascii="Times New Roman" w:eastAsia="Times New Roman" w:hAnsi="Times New Roman" w:cs="Times New Roman"/>
-            <w:lang w:val="en-US"/>
-          </w:rPr>
-          <w:t xml:space="preserve"> link</w:t>
+          <w:t>Pull request link</w:t>
         </w:r>
       </w:hyperlink>
     </w:p>

</xml_diff>